<commit_message>
Monography_v0.1_chapter1.3 half of the raw materia for the first version
</commit_message>
<xml_diff>
--- a/A_SSDQM_inHigherEducation_Monography.docx
+++ b/A_SSDQM_inHigherEducation_Monography.docx
@@ -1253,7 +1253,21 @@
               <w:rPr>
                 <w:lang w:val="en-GB"/>
               </w:rPr>
-              <w:t>The aristocratization of education through the limitation of scholarships for poorer students and an increased emphasis on the socializing role of education.</w:t>
+              <w:t xml:space="preserve">The </w:t>
+            </w:r>
+            <w:proofErr w:type="spellStart"/>
+            <w:r>
+              <w:rPr>
+                <w:lang w:val="en-GB"/>
+              </w:rPr>
+              <w:t>aristocratization</w:t>
+            </w:r>
+            <w:proofErr w:type="spellEnd"/>
+            <w:r>
+              <w:rPr>
+                <w:lang w:val="en-GB"/>
+              </w:rPr>
+              <w:t xml:space="preserve"> of education through the limitation of scholarships for poorer students and an increased emphasis on the socializing role of education.</w:t>
             </w:r>
           </w:p>
         </w:tc>
@@ -1310,7 +1324,21 @@
               <w:rPr>
                 <w:lang w:val="en-GB"/>
               </w:rPr>
-              <w:t>A heightened demand for education in new disciplines, fueled by technological advancements and changes in state organization. This period also saw the deconfessionalization of universities and their increased subordination to state authorities.</w:t>
+              <w:t xml:space="preserve">A heightened demand for education in new disciplines, </w:t>
+            </w:r>
+            <w:proofErr w:type="spellStart"/>
+            <w:r>
+              <w:rPr>
+                <w:lang w:val="en-GB"/>
+              </w:rPr>
+              <w:t>fueled</w:t>
+            </w:r>
+            <w:proofErr w:type="spellEnd"/>
+            <w:r>
+              <w:rPr>
+                <w:lang w:val="en-GB"/>
+              </w:rPr>
+              <w:t xml:space="preserve"> by technological advancements and changes in state organization. This period also saw the deconfessionalization of universities and their increased subordination to state authorities.</w:t>
             </w:r>
           </w:p>
         </w:tc>
@@ -1444,8 +1472,18 @@
                 <w:iCs/>
                 <w:lang w:val="en-GB"/>
               </w:rPr>
-              <w:t>Lehr- und Lernfreiheit</w:t>
+              <w:t xml:space="preserve">Lehr- und </w:t>
             </w:r>
+            <w:proofErr w:type="spellStart"/>
+            <w:r>
+              <w:rPr>
+                <w:i/>
+                <w:iCs/>
+                <w:lang w:val="en-GB"/>
+              </w:rPr>
+              <w:t>Lernfreiheit</w:t>
+            </w:r>
+            <w:proofErr w:type="spellEnd"/>
             <w:r>
               <w:rPr>
                 <w:lang w:val="en-GB"/>
@@ -4885,36 +4923,273 @@
     </w:p>
     <w:p>
       <w:pPr>
-        <w:rPr>
-          <w:lang w:val="en-GB"/>
-        </w:rPr>
-      </w:pPr>
+        <w:pStyle w:val="Heading2"/>
+        <w:rPr>
+          <w:lang w:val="en-GB"/>
+        </w:rPr>
+      </w:pPr>
+      <w:r>
+        <w:rPr>
+          <w:color w:val="1F497D" w:themeColor="text2"/>
+          <w:lang w:val="en-GB"/>
+        </w:rPr>
+        <w:t>Importance of Stakeholders Satisfaction</w:t>
+      </w:r>
+      <w:r>
+        <w:rPr>
+          <w:lang w:val="en-GB"/>
+        </w:rPr>
+        <w:t xml:space="preserve"> (JPSZ)</w:t>
+      </w:r>
+      <w:r>
+        <w:rPr>
+          <w:lang w:val="en-GB"/>
+        </w:rPr>
+        <w:t xml:space="preserve"> [2-3]</w:t>
+      </w:r>
     </w:p>
     <w:p>
       <w:pPr>
-        <w:pStyle w:val="Heading2"/>
-        <w:rPr>
-          <w:lang w:val="en-GB"/>
-        </w:rPr>
-      </w:pPr>
-      <w:r>
-        <w:rPr>
-          <w:color w:val="1F497D" w:themeColor="text2"/>
-          <w:lang w:val="en-GB"/>
-        </w:rPr>
-        <w:t>Importance of Stakeholders Satisfaction</w:t>
-      </w:r>
-      <w:r>
-        <w:rPr>
-          <w:lang w:val="en-GB"/>
-        </w:rPr>
-        <w:t xml:space="preserve"> (JPSZ)</w:t>
-      </w:r>
-      <w:r>
-        <w:rPr>
-          <w:lang w:val="en-GB"/>
-        </w:rPr>
-        <w:t xml:space="preserve"> [2-3]</w:t>
+        <w:rPr>
+          <w:lang w:val="en-GB"/>
+        </w:rPr>
+      </w:pPr>
+      <w:r>
+        <w:rPr>
+          <w:lang w:val="en-GB"/>
+        </w:rPr>
+        <w:t>Concept of m</w:t>
+      </w:r>
+      <w:r>
+        <w:rPr>
+          <w:lang w:val="en-GB"/>
+        </w:rPr>
+        <w:t xml:space="preserve">easure of satisfaction comes from the </w:t>
+      </w:r>
+      <w:r>
+        <w:rPr>
+          <w:lang w:val="en-GB"/>
+        </w:rPr>
+        <w:t>well-grounded</w:t>
+      </w:r>
+      <w:r>
+        <w:rPr>
+          <w:lang w:val="en-GB"/>
+        </w:rPr>
+        <w:t xml:space="preserve"> </w:t>
+      </w:r>
+      <w:r>
+        <w:rPr>
+          <w:lang w:val="en-GB"/>
+        </w:rPr>
+        <w:t>research on</w:t>
+      </w:r>
+      <w:r>
+        <w:rPr>
+          <w:lang w:val="en-GB"/>
+        </w:rPr>
+        <w:t xml:space="preserve"> organisational performance</w:t>
+      </w:r>
+      <w:r>
+        <w:rPr>
+          <w:lang w:val="en-GB"/>
+        </w:rPr>
+        <w:t>. In area of service</w:t>
+      </w:r>
+      <w:r>
+        <w:rPr>
+          <w:lang w:val="en-GB"/>
+        </w:rPr>
+        <w:t xml:space="preserve"> quality satisfaction of customers bec</w:t>
+      </w:r>
+      <w:r>
+        <w:rPr>
+          <w:lang w:val="en-GB"/>
+        </w:rPr>
+        <w:t>a</w:t>
+      </w:r>
+      <w:r>
+        <w:rPr>
+          <w:lang w:val="en-GB"/>
+        </w:rPr>
+        <w:t xml:space="preserve">me one of main measures. </w:t>
+      </w:r>
+      <w:r>
+        <w:rPr>
+          <w:lang w:val="en-GB"/>
+        </w:rPr>
+        <w:t>Many of them</w:t>
+      </w:r>
+      <w:r>
+        <w:rPr>
+          <w:lang w:val="en-GB"/>
+        </w:rPr>
+        <w:t xml:space="preserve"> are based on the overall perception of how well organisation serves to it’s customers. </w:t>
+      </w:r>
+      <w:r>
+        <w:rPr>
+          <w:lang w:val="en-GB"/>
+        </w:rPr>
+        <w:t xml:space="preserve">Referring to research of </w:t>
+      </w:r>
+      <w:r>
+        <w:rPr>
+          <w:lang w:val="en-GB"/>
+        </w:rPr>
+        <w:t>Iacobucci</w:t>
+      </w:r>
+      <w:r>
+        <w:rPr>
+          <w:lang w:val="en-GB"/>
+        </w:rPr>
+        <w:t xml:space="preserve"> et. al. and Spreng a</w:t>
+      </w:r>
+      <w:r>
+        <w:rPr>
+          <w:lang w:val="en-GB"/>
+        </w:rPr>
+        <w:t xml:space="preserve">nd </w:t>
+      </w:r>
+      <w:proofErr w:type="spellStart"/>
+      <w:r>
+        <w:rPr>
+          <w:lang w:val="en-GB"/>
+        </w:rPr>
+        <w:t>MacKoy</w:t>
+      </w:r>
+      <w:proofErr w:type="spellEnd"/>
+      <w:r>
+        <w:rPr>
+          <w:lang w:val="en-GB"/>
+        </w:rPr>
+        <w:t xml:space="preserve"> there is a correlation between the service quality and customer satisfaction </w:t>
+      </w:r>
+      <w:r>
+        <w:rPr>
+          <w:lang w:val="en-GB"/>
+        </w:rPr>
+        <w:fldChar w:fldCharType="begin" w:fldLock="1"/>
+      </w:r>
+      <w:r>
+        <w:rPr>
+          <w:lang w:val="en-GB"/>
+        </w:rPr>
+        <w:instrText>ADDIN CSL_CITATION {"citationItems":[{"id":"ITEM-1","itemData":{"DOI":"10.1207/s15327663jcp0403_04","ISSN":"10577408","abstract":"Service quality and customer satisfaction are important concepts to academic researchers studying consumer evaluations and to practitioners as a means of creating competitive advantages and customer loyalty. This article presents two studies that rely on divergent methodologies to examine whether or not quality and satisfaction have distinct antecedent causes, consequential effects, or both (i.e., whether or not they should be considered a single construct, or distinct, separable constructs). We focus on consumers' understanding and use of the words quality and satisfaction; in both studies, respondents report whether or not they think quality and satisfaction differ, and if so, on what dimensions or under what circumstances. In the first study, we use the qualitative \"critical incident\" technique to elicit service attributes that are salient to respondents when prompted to consider quality and satisfaction as distinct. We code the responses to these open-ended survey questions to examine whether quality can be teased apart from satisfaction, from the respondents' (consumers') perspective. In the second study, to triangulate on the qualitative data, we experimentally manipulated a number of service attributes drawn from both the first study and from the literature to see whether or not they have differential impacts on judgments of quality and satisfaction. We did not presuppose that quality and satisfaction differ-rather, we asked respondents to make a judgment either of quality or of satisfaction, defining the term as they saw fit. We inferred from their judgments. © 1995 Elsevier, Inc.","author":[{"dropping-particle":"","family":"Iacobucci","given":"Dawn","non-dropping-particle":"","parse-names":false,"suffix":""},{"dropping-particle":"","family":"Ostrom","given":"Amy","non-dropping-particle":"","parse-names":false,"suffix":""},{"dropping-particle":"","family":"Grayson","given":"Kent","non-dropping-particle":"","parse-names":false,"suffix":""}],"container-title":"Journal of Consumer Psychology","id":"ITEM-1","issue":"3","issued":{"date-parts":[["1995"]]},"page":"277-303","title":"Distinguishing Service Quality and Customer Satisfaction: The Voice of the Consumer","type":"article-journal","volume":"4"},"locator":"280-281","prefix":"cf.","uris":["http://www.mendeley.com/documents/?uuid=be6411a1-67d9-4c66-b8a5-7ba5e13c23f1"]},{"id":"ITEM-2","itemData":{"DOI":"10.1016/S0022-4359(96)90014-7","ISSN":"00224359","abstract":"Perceived service quality and satisfaction have generally been conceptualized to be distinct constructs, but there isn't a good understanding of their relationship. While the two constructs are very similar, little research has empirically examined the distinction. This study discusses the conceptual arguments for the distinction, and examines the empirical distinction by testing a recently proposed model of service quality and satisfaction. Results indicate that the two constructs are, in the present case, distinct, and there is some support for the model, with several modifications. © 1996 New York University. All rights of reproduction in any form reserved.","author":[{"dropping-particle":"","family":"Spreng","given":"Richard A.","non-dropping-particle":"","parse-names":false,"suffix":""},{"dropping-particle":"","family":"Mackoy","given":"Robert D.","non-dropping-particle":"","parse-names":false,"suffix":""}],"container-title":"Journal of Retailing","id":"ITEM-2","issue":"2","issued":{"date-parts":[["1996"]]},"page":"201-214","title":"An empirical examination of a model of perceived service quality and satisfaction","type":"article-journal","volume":"72"},"locator":"203-204","uris":["http://www.mendeley.com/documents/?uuid=34f0fa0a-57c4-4328-be2e-c34043ca4343"]}],"mendeley":{"formattedCitation":"(cf. Iacobucci et al., 1995, pp. 280–281; Spreng &amp; Mackoy, 1996, pp. 203–204)","plainTextFormattedCitation":"(cf. Iacobucci et al., 1995, pp. 280–281; Spreng &amp; Mackoy, 1996, pp. 203–204)","previouslyFormattedCitation":"(cf. Iacobucci et al., 1995, pp. 280–281; Spreng &amp; Mackoy, 1996, pp. 203–204)"},"properties":{"noteIndex":0},"schema":"https://github.com/citation-style-language/schema/raw/master/csl-citation.json"}</w:instrText>
+      </w:r>
+      <w:r>
+        <w:rPr>
+          <w:lang w:val="en-GB"/>
+        </w:rPr>
+        <w:fldChar w:fldCharType="separate"/>
+      </w:r>
+      <w:r>
+        <w:rPr>
+          <w:noProof/>
+          <w:lang w:val="en-GB"/>
+        </w:rPr>
+        <w:t>(cf. Iacobucci et al., 1995, pp. 280–281; Spreng &amp; Mackoy, 1996, pp. 203–204)</w:t>
+      </w:r>
+      <w:r>
+        <w:rPr>
+          <w:lang w:val="en-GB"/>
+        </w:rPr>
+        <w:fldChar w:fldCharType="end"/>
+      </w:r>
+      <w:r>
+        <w:rPr>
+          <w:lang w:val="en-GB"/>
+        </w:rPr>
+        <w:t>. Furthermore there are w</w:t>
+      </w:r>
+      <w:r>
+        <w:rPr>
+          <w:lang w:val="en-GB"/>
+        </w:rPr>
+        <w:t>idely used measure</w:t>
+      </w:r>
+      <w:r>
+        <w:rPr>
+          <w:lang w:val="en-GB"/>
+        </w:rPr>
+        <w:t>s</w:t>
+      </w:r>
+      <w:r>
+        <w:rPr>
+          <w:lang w:val="en-GB"/>
+        </w:rPr>
+        <w:t xml:space="preserve"> </w:t>
+      </w:r>
+      <w:r>
+        <w:rPr>
+          <w:lang w:val="en-GB"/>
+        </w:rPr>
+        <w:t>like</w:t>
+      </w:r>
+      <w:r>
+        <w:rPr>
+          <w:lang w:val="en-GB"/>
+        </w:rPr>
+        <w:t xml:space="preserve"> CSI (Consumer Satisfaction Index) and NPS (Net Promoter Score)</w:t>
+      </w:r>
+      <w:r>
+        <w:rPr>
+          <w:lang w:val="en-GB"/>
+        </w:rPr>
+        <w:t xml:space="preserve"> which</w:t>
+      </w:r>
+      <w:r>
+        <w:rPr>
+          <w:lang w:val="en-GB"/>
+        </w:rPr>
+        <w:t xml:space="preserve"> refer to the overall </w:t>
+      </w:r>
+      <w:r>
+        <w:rPr>
+          <w:lang w:val="en-GB"/>
+        </w:rPr>
+        <w:t xml:space="preserve">customer </w:t>
+      </w:r>
+      <w:r>
+        <w:rPr>
+          <w:lang w:val="en-GB"/>
+        </w:rPr>
+        <w:t>satisfaction</w:t>
+      </w:r>
+      <w:r>
+        <w:rPr>
+          <w:lang w:val="en-GB"/>
+        </w:rPr>
+        <w:t xml:space="preserve">. These are applied </w:t>
+      </w:r>
+      <w:r>
+        <w:rPr>
+          <w:lang w:val="en-GB"/>
+        </w:rPr>
+        <w:t xml:space="preserve">as the high level </w:t>
+      </w:r>
+      <w:r>
+        <w:rPr>
+          <w:lang w:val="en-GB"/>
+        </w:rPr>
+        <w:t xml:space="preserve">indexes that can be used </w:t>
+      </w:r>
+      <w:r>
+        <w:rPr>
+          <w:lang w:val="en-GB"/>
+        </w:rPr>
+        <w:t xml:space="preserve">as a general overall trend indicator allowing </w:t>
+      </w:r>
+      <w:r>
+        <w:rPr>
+          <w:lang w:val="en-GB"/>
+        </w:rPr>
+        <w:t xml:space="preserve">for more detailed research on </w:t>
+      </w:r>
+      <w:r>
+        <w:rPr>
+          <w:lang w:val="en-GB"/>
+        </w:rPr>
+        <w:t>the quality level allowing for more consistent improvements design.</w:t>
       </w:r>
     </w:p>
     <w:p>
@@ -4923,163 +5198,157 @@
           <w:lang w:val="en-GB"/>
         </w:rPr>
       </w:pPr>
+      <w:r>
+        <w:rPr>
+          <w:lang w:val="en-GB"/>
+        </w:rPr>
+        <w:t xml:space="preserve">Perception on the quality has a strong theoretical and practical background within quality sciences. Several of most recognised models of services quality are leading to the conclusion that consumers’ perception of the quality is the </w:t>
+      </w:r>
+      <w:r>
+        <w:rPr>
+          <w:lang w:val="en-GB"/>
+        </w:rPr>
+        <w:t>central factor focusing many other detailed quality-related measures</w:t>
+      </w:r>
+      <w:r>
+        <w:rPr>
+          <w:lang w:val="en-GB"/>
+        </w:rPr>
+        <w:t>.</w:t>
+      </w:r>
+      <w:r>
+        <w:rPr>
+          <w:lang w:val="en-GB"/>
+        </w:rPr>
+        <w:t xml:space="preserve"> One of the foundations for that concept lies with the research of Parasuraman, Zeithaml and Berry who created the service quality model</w:t>
+      </w:r>
+      <w:r>
+        <w:rPr>
+          <w:lang w:val="en-GB"/>
+        </w:rPr>
+        <w:t xml:space="preserve"> (SERVQUAL)</w:t>
+      </w:r>
+      <w:r>
+        <w:rPr>
+          <w:lang w:val="en-GB"/>
+        </w:rPr>
+        <w:t xml:space="preserve"> which emphasise the meaning of measuring the gap </w:t>
+      </w:r>
+      <w:r>
+        <w:rPr>
+          <w:lang w:val="en-GB"/>
+        </w:rPr>
+        <w:t>between expected service and perceived service</w:t>
+      </w:r>
+      <w:r>
+        <w:rPr>
+          <w:lang w:val="en-GB"/>
+        </w:rPr>
+        <w:t xml:space="preserve"> </w:t>
+      </w:r>
+      <w:r>
+        <w:rPr>
+          <w:lang w:val="en-GB"/>
+        </w:rPr>
+        <w:fldChar w:fldCharType="begin" w:fldLock="1"/>
+      </w:r>
+      <w:r>
+        <w:rPr>
+          <w:lang w:val="en-GB"/>
+        </w:rPr>
+        <w:instrText>ADDIN CSL_CITATION {"citationItems":[{"id":"ITEM-1","itemData":{"DOI":"10.1177/002224298504900403","ISSN":"0022-2429","abstract":"The attainment of quality in products and services has become a pivotal concern of the 1980s. While quality in tangible goods has been described and measured by marketers, quality in services is largely undefined and unresearched. The authors attempt to rectify this situation by reporting the insights obtained in an extensive exploratory investigation of quality in four service businesses and by developing a model of service quality. Propositions and recommendations to stimulate future research about service quality are offered.","author":[{"dropping-particle":"","family":"Parasuraman","given":"A.","non-dropping-particle":"","parse-names":false,"suffix":""},{"dropping-particle":"","family":"Zeithaml","given":"Valarie A.","non-dropping-particle":"","parse-names":false,"suffix":""},{"dropping-particle":"","family":"Berry","given":"Leonard L.","non-dropping-particle":"","parse-names":false,"suffix":""}],"container-title":"Journal of Marketing","id":"ITEM-1","issue":"4","issued":{"date-parts":[["1985","9","19"]]},"page":"41-50","title":"A Conceptual Model of Service Quality and Its Implications for Future Research","type":"article-journal","volume":"49"},"locator":"44","prefix":"cf.","uris":["http://www.mendeley.com/documents/?uuid=3f0fb9d0-e1fd-4c7b-93b7-569573c813a3"]},{"id":"ITEM-2","itemData":{"ISBN":"9788393460618","author":[{"dropping-particle":"","family":"Stoma","given":"M","non-dropping-particle":"","parse-names":false,"suffix":""}],"id":"ITEM-2","issued":{"date-parts":[["2012"]]},"title":"Modele i metody pomiaru jakości usług","type":"book"},"locator":"65","uris":["http://www.mendeley.com/documents/?uuid=91403cad-504c-488e-8a1c-f8734b7496dc"]}],"mendeley":{"formattedCitation":"(cf. Parasuraman et al., 1985, p. 44; Stoma, 2012, p. 65)","plainTextFormattedCitation":"(cf. Parasuraman et al., 1985, p. 44; Stoma, 2012, p. 65)","previouslyFormattedCitation":"(cf. Parasuraman et al., 1985, p. 44; Stoma, 2012, p. 65)"},"properties":{"noteIndex":0},"schema":"https://github.com/citation-style-language/schema/raw/master/csl-citation.json"}</w:instrText>
+      </w:r>
+      <w:r>
+        <w:rPr>
+          <w:lang w:val="en-GB"/>
+        </w:rPr>
+        <w:fldChar w:fldCharType="separate"/>
+      </w:r>
+      <w:r>
+        <w:rPr>
+          <w:noProof/>
+          <w:lang w:val="en-GB"/>
+        </w:rPr>
+        <w:t>(cf. Parasuraman et al., 1985, p. 44; Stoma, 2012, p. 65)</w:t>
+      </w:r>
+      <w:r>
+        <w:rPr>
+          <w:lang w:val="en-GB"/>
+        </w:rPr>
+        <w:fldChar w:fldCharType="end"/>
+      </w:r>
+      <w:r>
+        <w:rPr>
+          <w:lang w:val="en-GB"/>
+        </w:rPr>
+        <w:t xml:space="preserve">. As a result of popularity of SERVQUAL many other research has been conducted and other parameters added in order to better understand different factors impact on the service quality and their mutual relations. One of examples of these enhanced service quality models is the integrated service quality model proposed by Gummesson, presented on the </w:t>
+      </w:r>
+      <w:r>
+        <w:rPr>
+          <w:lang w:val="en-GB"/>
+        </w:rPr>
+        <w:fldChar w:fldCharType="begin"/>
+      </w:r>
+      <w:r>
+        <w:rPr>
+          <w:lang w:val="en-GB"/>
+        </w:rPr>
+        <w:instrText xml:space="preserve"> REF _Ref202269519 \h </w:instrText>
+      </w:r>
+      <w:r>
+        <w:rPr>
+          <w:lang w:val="en-GB"/>
+        </w:rPr>
+      </w:r>
+      <w:r>
+        <w:rPr>
+          <w:lang w:val="en-GB"/>
+        </w:rPr>
+        <w:fldChar w:fldCharType="separate"/>
+      </w:r>
+      <w:r>
+        <w:rPr>
+          <w:lang w:val="en-GB"/>
+        </w:rPr>
+        <w:t xml:space="preserve">Figure </w:t>
+      </w:r>
+      <w:r>
+        <w:rPr>
+          <w:noProof/>
+          <w:lang w:val="en-GB"/>
+        </w:rPr>
+        <w:t>2</w:t>
+      </w:r>
+      <w:r>
+        <w:rPr>
+          <w:lang w:val="en-GB"/>
+        </w:rPr>
+        <w:fldChar w:fldCharType="end"/>
+      </w:r>
+      <w:r>
+        <w:rPr>
+          <w:lang w:val="en-GB"/>
+        </w:rPr>
+        <w:t>.</w:t>
+      </w:r>
     </w:p>
     <w:p>
       <w:pPr>
-        <w:rPr>
-          <w:lang w:val="en-GB"/>
-        </w:rPr>
-      </w:pPr>
-      <w:r>
-        <w:rPr>
-          <w:lang w:val="en-GB"/>
-        </w:rPr>
-        <w:t xml:space="preserve">Measure of satisfaction comes from the well grounded concepts for organisational performance and quality measure where satisfaction of customers becomes one of main measures. These are measures based on the overall perception of how well organisation serves to it’s customers. Widely used measure are for instance CSI (Consumer Satisfaction Index) and NPS (Net Promoter Score). Both refer to the overall satisfaction as the high level </w:t>
-      </w:r>
-      <w:r>
-        <w:rPr>
-          <w:lang w:val="en-GB"/>
-        </w:rPr>
-        <w:t xml:space="preserve">indexes that can be used for further more detailed research on how to improve in the best possible way. </w:t>
-      </w:r>
-    </w:p>
-    <w:p>
-      <w:pPr>
-        <w:rPr>
-          <w:lang w:val="en-GB"/>
-        </w:rPr>
-      </w:pPr>
-      <w:r>
-        <w:rPr>
-          <w:lang w:val="en-GB"/>
-        </w:rPr>
-        <w:t>Perception on the quality, which satisfaction can be recognised as, has a strong theoretical and practical background within quality sciences. Several of most recognised models of services quality are leading to the conclusion that consumers’ perception of the quality is the most important measure defining the level of the products’ quality.</w:t>
-      </w:r>
-    </w:p>
-    <w:p>
-      <w:pPr>
-        <w:rPr>
-          <w:lang w:val="en-GB"/>
-        </w:rPr>
-      </w:pPr>
-    </w:p>
-    <w:p>
-      <w:pPr>
-        <w:rPr>
-          <w:lang w:val="en-GB"/>
-        </w:rPr>
-      </w:pPr>
-      <w:r>
-        <w:rPr>
-          <w:lang w:val="en-GB"/>
-        </w:rPr>
-        <w:t>Servqual</w:t>
-      </w:r>
-    </w:p>
-    <w:p>
-      <w:pPr>
-        <w:rPr>
-          <w:lang w:val="en-GB"/>
-        </w:rPr>
+        <w:pStyle w:val="rdo"/>
+        <w:keepNext/>
       </w:pPr>
       <w:r>
         <w:rPr>
           <w:noProof/>
           <w:highlight w:val="yellow"/>
-          <w:lang w:val="en-GB"/>
-        </w:rPr>
-        <w:t>Grönroos</w:t>
-      </w:r>
-      <w:r>
-        <w:rPr>
-          <w:noProof/>
-          <w:lang w:val="en-GB"/>
-        </w:rPr>
-        <w:t xml:space="preserve"> model of p</w:t>
-      </w:r>
-      <w:r>
-        <w:rPr>
-          <w:noProof/>
-          <w:lang w:val="en-GB"/>
-        </w:rPr>
-        <w:t>erceived services quality</w:t>
-      </w:r>
-    </w:p>
-    <w:p>
-      <w:pPr>
-        <w:rPr>
-          <w:highlight w:val="yellow"/>
-        </w:rPr>
-      </w:pPr>
-      <w:r>
-        <w:rPr>
-          <w:highlight w:val="yellow"/>
-        </w:rPr>
-        <w:t xml:space="preserve">Postrzegana jakość usługi związana jest również z poziomem satysfakcji klienta, ale nie jest z nim jednoznaczna. Relacje pomiędzy tymi dwoma parametrami ukazali np. Iacobucci, i inni </w:t>
-      </w:r>
-      <w:r>
-        <w:rPr>
-          <w:noProof/>
-          <w:highlight w:val="yellow"/>
+          <w:lang w:val="pl-PL" w:bidi="ar-SA"/>
         </w:rPr>
         <w:lastRenderedPageBreak/>
-        <w:t>(Iacobucci i in., 1995, ss. 280–281)</w:t>
-      </w:r>
-      <w:r>
-        <w:rPr>
-          <w:highlight w:val="yellow"/>
-        </w:rPr>
-        <w:t xml:space="preserve"> oraz MacKoy i Spreng </w:t>
-      </w:r>
-      <w:r>
-        <w:rPr>
-          <w:noProof/>
-          <w:highlight w:val="yellow"/>
-        </w:rPr>
-        <w:t>(Spreng i Mackoy, 1996, ss. 203–204)</w:t>
-      </w:r>
-      <w:r>
-        <w:rPr>
-          <w:highlight w:val="yellow"/>
-        </w:rPr>
-        <w:t xml:space="preserve">. Satysfakcja z usługi oraz jej jakość są ze sobą skorelowane w ten sposób, że poziom jakości usługi wpływa na poziom satysfakcji klienta. Na oba parametry wspólnie wpływa jednak poziom tego, co zostanie odbiorcy dostarczone, czyli wynik procesu produkcji usługi. Innymi istotnymi czynnikami są: dla poziomu satysfakcji – oczekiwania, a dla poziomu postrzeganej jakości – pragnienia/potrzeby </w:t>
-      </w:r>
-      <w:r>
-        <w:rPr>
-          <w:noProof/>
-          <w:highlight w:val="yellow"/>
-        </w:rPr>
-        <w:t>(Spreng i Mackoy, 1996, s. 209)</w:t>
-      </w:r>
-      <w:r>
-        <w:rPr>
-          <w:highlight w:val="yellow"/>
-        </w:rPr>
-        <w:t>.</w:t>
-      </w:r>
-    </w:p>
-    <w:p>
-      <w:r>
-        <w:t>Zintegrowany model jakości usług 4Q</w:t>
-      </w:r>
-    </w:p>
-    <w:p>
-      <w:pPr>
-        <w:pStyle w:val="Rysunek"/>
-        <w:rPr>
-          <w:highlight w:val="yellow"/>
-        </w:rPr>
-      </w:pPr>
-      <w:r>
-        <w:rPr>
-          <w:noProof/>
-          <w:highlight w:val="yellow"/>
-        </w:rPr>
         <w:drawing>
-          <wp:inline distT="0" distB="0" distL="0" distR="0" wp14:anchorId="54BEDE4C" wp14:editId="3962FE20">
-            <wp:extent cx="4089400" cy="2051050"/>
+          <wp:inline distT="0" distB="0" distL="0" distR="0" wp14:anchorId="28C9FF1E" wp14:editId="4F9647E7">
+            <wp:extent cx="4320000" cy="2165727"/>
             <wp:effectExtent l="0" t="0" r="0" b="0"/>
-            <wp:docPr id="18" name="Obraz 1"/>
+            <wp:docPr id="140810694" name="Picture 1"/>
             <wp:cNvGraphicFramePr>
               <a:graphicFrameLocks xmlns:a="http://schemas.openxmlformats.org/drawingml/2006/main" noChangeAspect="1"/>
             </wp:cNvGraphicFramePr>
@@ -5087,7 +5356,7 @@
               <a:graphicData uri="http://schemas.openxmlformats.org/drawingml/2006/picture">
                 <pic:pic xmlns:pic="http://schemas.openxmlformats.org/drawingml/2006/picture">
                   <pic:nvPicPr>
-                    <pic:cNvPr id="0" name="Obraz 1"/>
+                    <pic:cNvPr id="0" name="Picture 1"/>
                     <pic:cNvPicPr>
                       <a:picLocks noChangeAspect="1" noChangeArrowheads="1"/>
                     </pic:cNvPicPr>
@@ -5108,7 +5377,7 @@
                   <pic:spPr bwMode="auto">
                     <a:xfrm>
                       <a:off x="0" y="0"/>
-                      <a:ext cx="4089400" cy="2051050"/>
+                      <a:ext cx="4320000" cy="2165727"/>
                     </a:xfrm>
                     <a:prstGeom prst="rect">
                       <a:avLst/>
@@ -5124,174 +5393,518 @@
           </wp:inline>
         </w:drawing>
       </w:r>
-    </w:p>
-    <w:p>
-      <w:pPr>
-        <w:pStyle w:val="Rysunek"/>
-        <w:rPr>
-          <w:highlight w:val="yellow"/>
-        </w:rPr>
-      </w:pPr>
       <w:bookmarkStart w:id="6" w:name="_Ref134900076"/>
       <w:bookmarkStart w:id="7" w:name="_Ref92635501"/>
       <w:bookmarkStart w:id="8" w:name="_Toc169134688"/>
-      <w:r>
-        <w:rPr>
-          <w:highlight w:val="yellow"/>
-        </w:rPr>
-        <w:t xml:space="preserve">Rysunek </w:t>
-      </w:r>
-      <w:r>
-        <w:rPr>
-          <w:highlight w:val="yellow"/>
-        </w:rPr>
-        <w:fldChar w:fldCharType="begin"/>
-      </w:r>
-      <w:r>
-        <w:rPr>
-          <w:highlight w:val="yellow"/>
-        </w:rPr>
-        <w:instrText xml:space="preserve"> SEQ Rysunek \* ARABIC </w:instrText>
-      </w:r>
-      <w:r>
-        <w:rPr>
-          <w:highlight w:val="yellow"/>
-        </w:rPr>
-        <w:fldChar w:fldCharType="separate"/>
-      </w:r>
-      <w:r>
-        <w:rPr>
-          <w:noProof/>
-          <w:highlight w:val="yellow"/>
-        </w:rPr>
-        <w:t>17</w:t>
-      </w:r>
-      <w:r>
-        <w:rPr>
-          <w:noProof/>
-          <w:highlight w:val="yellow"/>
-        </w:rPr>
-        <w:fldChar w:fldCharType="end"/>
-      </w:r>
-      <w:bookmarkEnd w:id="6"/>
-      <w:r>
-        <w:rPr>
-          <w:noProof/>
-          <w:highlight w:val="yellow"/>
-        </w:rPr>
-        <w:t>.</w:t>
-      </w:r>
-      <w:r>
-        <w:rPr>
-          <w:highlight w:val="yellow"/>
-        </w:rPr>
-        <w:t xml:space="preserve"> Zintegrowany model jakości usług 4Q</w:t>
-      </w:r>
-      <w:bookmarkEnd w:id="7"/>
-      <w:bookmarkEnd w:id="8"/>
     </w:p>
     <w:p>
       <w:pPr>
-        <w:pStyle w:val="rdo"/>
-        <w:rPr>
-          <w:highlight w:val="yellow"/>
-          <w:lang w:val="pl-PL"/>
-        </w:rPr>
-      </w:pPr>
-      <w:r>
-        <w:rPr>
-          <w:highlight w:val="yellow"/>
-          <w:lang w:val="pl-PL"/>
-        </w:rPr>
-        <w:t xml:space="preserve">Źródło: </w:t>
-      </w:r>
-      <w:r>
-        <w:rPr>
-          <w:noProof/>
-          <w:highlight w:val="yellow"/>
-          <w:lang w:val="pl-PL"/>
-        </w:rPr>
-        <w:t>Stoma, 2012, s. 53</w:t>
+        <w:pStyle w:val="Tytutabeli"/>
+        <w:rPr>
+          <w:lang w:val="en-GB"/>
+        </w:rPr>
+      </w:pPr>
+      <w:bookmarkStart w:id="9" w:name="_Ref202269519"/>
+      <w:r>
+        <w:rPr>
+          <w:lang w:val="en-GB"/>
+        </w:rPr>
+        <w:t xml:space="preserve">Figure </w:t>
+      </w:r>
+      <w:r>
+        <w:fldChar w:fldCharType="begin"/>
+      </w:r>
+      <w:r>
+        <w:rPr>
+          <w:lang w:val="en-GB"/>
+        </w:rPr>
+        <w:instrText xml:space="preserve"> SEQ Figure \* ARABIC </w:instrText>
+      </w:r>
+      <w:r>
+        <w:fldChar w:fldCharType="separate"/>
+      </w:r>
+      <w:r>
+        <w:rPr>
+          <w:noProof/>
+          <w:lang w:val="en-GB"/>
+        </w:rPr>
+        <w:t>2</w:t>
+      </w:r>
+      <w:r>
+        <w:fldChar w:fldCharType="end"/>
+      </w:r>
+      <w:bookmarkEnd w:id="9"/>
+      <w:r>
+        <w:rPr>
+          <w:lang w:val="en-GB"/>
+        </w:rPr>
+        <w:t xml:space="preserve"> </w:t>
+      </w:r>
+      <w:r>
+        <w:rPr>
+          <w:lang w:val="en-GB"/>
+        </w:rPr>
+        <w:t>Integrated service quality model 4Q</w:t>
       </w:r>
     </w:p>
     <w:p>
-      <w:r>
+      <w:pPr>
+        <w:pStyle w:val="rdo"/>
         <w:rPr>
           <w:highlight w:val="yellow"/>
         </w:rPr>
-        <w:t>Na podstawie połączenia modelu Gr</w:t>
-      </w:r>
-      <w:r>
-        <w:rPr>
-          <w:rFonts w:cs="Arial"/>
-          <w:highlight w:val="yellow"/>
-        </w:rPr>
-        <w:t>ö</w:t>
-      </w:r>
-      <w:r>
-        <w:rPr>
-          <w:highlight w:val="yellow"/>
-        </w:rPr>
-        <w:t>nroosa oraz Gummessona powstał zintegrowany model jakości 4Q. Łączy on zarówno aspekty subiektywnej oceny jakości zestawiającej oczekiwania z postrzeganymi rezultatami procesu usługowego, jak i parametry jakościowe usługi ujęte z perspektywy projektowanych standardów procesu świadczenia</w:t>
+      </w:pPr>
+      <w:r>
+        <w:t>Source:</w:t>
+      </w:r>
+      <w:r>
+        <w:t xml:space="preserve"> own compilation based on</w:t>
+      </w:r>
+      <w:r>
+        <w:t xml:space="preserve"> </w:t>
+      </w:r>
+      <w:r>
+        <w:fldChar w:fldCharType="begin" w:fldLock="1"/>
+      </w:r>
+      <w:r>
+        <w:instrText>ADDIN CSL_CITATION {"citationItems":[{"id":"ITEM-1","itemData":{"DOI":"10.4324/9780080880112","ISBN":"9781136354199","author":[{"dropping-particle":"","family":"Gummesson","given":"Evert","non-dropping-particle":"","parse-names":false,"suffix":""}],"edition":"3rd","id":"ITEM-1","issued":{"date-parts":[["2008"]]},"publisher":"Routledge","title":"Total Relationship Marketing","type":"book"},"uris":["http://www.mendeley.com/documents/?uuid=82634755-d84d-457f-a7fd-c048b4b32b6e"]},{"id":"ITEM-2","itemData":{"ISBN":"9788393460618","author":[{"dropping-particle":"","family":"Stoma","given":"M","non-dropping-particle":"","parse-names":false,"suffix":""}],"id":"ITEM-2","issued":{"date-parts":[["2012"]]},"title":"Modele i metody pomiaru jakości usług","type":"book"},"locator":"53","uris":["http://www.mendeley.com/documents/?uuid=91403cad-504c-488e-8a1c-f8734b7496dc"]},{"id":"ITEM-3","itemData":{"abstract":"This dissertation contributes to the development of management and quality sciences through synthesis of quality management theory and stakeholder theory. The subject of this disser-tation is quality management and the entities of the research are polish public technical universities. The context of the specificity of organizations such as universities has allowed for the development and proposition of tools, the application of which will be a practical manifestation of stakeholder centrism in organizational management. Universities, due to the complexity of relationships be-tween many groups of people associated with them, often with divergent interests, are a particularly challenging environment for implementing modern, mature quality management systems, which is confirmed by the results of the literature research conducted. The reasons for this state of affairs are manifold, from certain features typical of academic culture, through the complexity of the struc-ture, to difficulties in defining the customer. Since the idea of customer centricity lies at the founda-tion of contemporary quality management philosophies, when the customer cannot be unequivocal-ly identified, the basic goals of quality improvement activities become unclear. Nowadays, in the context of universities, the concept of the customer is commonly replaced by the concept of stake-holders. Therefore, the author suggests that stakeholder analysis and the measurement of stake-holder satisfaction should form the basis of all improvement actions. The conducted qualitative and quantitative research allowed for achieving the cognitive goal of the study, which was to identify effective methods from the perspective of improving the quality management system, through the measurement and analysis of stakeholder satisfaction levels as an indicator of quality. The utilitarian goal, formulated as development of a method for improving the quality management system of universities, adapted to the specifics of Polish technical universities, using the measurement of satisfaction of various stakeholder groups as one of the indicators of the university's performance, was also achieved. This objective has been achieved with developing Stakeholders Satisfaction Driven Quality Management Model – SSDQM. The model is developed taking into account possible applications in the context of the specifics of Polish technical universi-ties. The applicative value of the proposed model has been enhanced with recomme…","author":[{"dropping-particle":"","family":"Szefler","given":"Jan Paweł","non-dropping-particle":"","parse-names":false,"suffix":""}],"id":"ITEM-3","issued":{"date-parts":[["2024"]]},"number-of-pages":"297","publisher":"Gdańsk University of Technology","title":"Stakeholders satisfaction measurement for improvement of quality management system of Polish technical universities","type":"thesis"},"uris":["http://www.mendeley.com/documents/?uuid=bdff526e-f88c-48d3-ac26-4766b65badcd"]}],"mendeley":{"formattedCitation":"(Gummesson, 2008; Stoma, 2012, p. 53; Szefler, 2024)","plainTextFormattedCitation":"(Gummesson, 2008; Stoma, 2012, p. 53; Szefler, 2024)","previouslyFormattedCitation":"(Gummesson, 2008; Stoma, 2012, p. 53; Szefler, 2024)"},"properties":{"noteIndex":0},"schema":"https://github.com/citation-style-language/schema/raw/master/csl-citation.json"}</w:instrText>
+      </w:r>
+      <w:r>
+        <w:fldChar w:fldCharType="separate"/>
+      </w:r>
+      <w:r>
+        <w:rPr>
+          <w:noProof/>
+        </w:rPr>
+        <w:t>(Gummesson, 2008; Stoma, 2012, p. 53; Szefler, 2024)</w:t>
+      </w:r>
+      <w:r>
+        <w:fldChar w:fldCharType="end"/>
+      </w:r>
+    </w:p>
+    <w:bookmarkEnd w:id="6"/>
+    <w:bookmarkEnd w:id="7"/>
+    <w:bookmarkEnd w:id="8"/>
+    <w:p>
+      <w:pPr>
+        <w:rPr>
+          <w:lang w:val="en-GB"/>
+        </w:rPr>
+      </w:pPr>
+      <w:r>
+        <w:rPr>
+          <w:lang w:val="en-GB"/>
+        </w:rPr>
+        <w:t xml:space="preserve">Presented model </w:t>
+      </w:r>
+      <w:r>
+        <w:rPr>
+          <w:lang w:val="en-GB"/>
+        </w:rPr>
+        <w:t>Gummesson’s model o</w:t>
+      </w:r>
+      <w:r>
+        <w:rPr>
+          <w:lang w:val="en-GB"/>
+        </w:rPr>
+        <w:t xml:space="preserve">f service quality emphasises the role of relationships which can be referred in more complex service outcome receivers environment to ideas developed by the stakeholder management theory. </w:t>
+      </w:r>
+      <w:r>
+        <w:rPr>
+          <w:lang w:val="en-GB"/>
+        </w:rPr>
+        <w:t xml:space="preserve">Especially considering conditions of the higher education institutions this </w:t>
+      </w:r>
+      <w:r>
+        <w:rPr>
+          <w:lang w:val="en-GB"/>
+        </w:rPr>
+        <w:t xml:space="preserve">appears to be important. Model proposed by Spreng and </w:t>
+      </w:r>
+      <w:proofErr w:type="spellStart"/>
+      <w:r>
+        <w:rPr>
+          <w:lang w:val="en-GB"/>
+        </w:rPr>
+        <w:t>MacKoy</w:t>
+      </w:r>
+      <w:proofErr w:type="spellEnd"/>
+      <w:r>
+        <w:rPr>
+          <w:lang w:val="en-GB"/>
+        </w:rPr>
+        <w:t xml:space="preserve"> </w:t>
+      </w:r>
+      <w:r>
+        <w:rPr>
+          <w:lang w:val="en-GB"/>
+        </w:rPr>
+        <w:fldChar w:fldCharType="begin" w:fldLock="1"/>
+      </w:r>
+      <w:r>
+        <w:rPr>
+          <w:lang w:val="en-GB"/>
+        </w:rPr>
+        <w:instrText>ADDIN CSL_CITATION {"citationItems":[{"id":"ITEM-1","itemData":{"DOI":"10.1016/S0022-4359(96)90014-7","ISSN":"00224359","abstract":"Perceived service quality and satisfaction have generally been conceptualized to be distinct constructs, but there isn't a good understanding of their relationship. While the two constructs are very similar, little research has empirically examined the distinction. This study discusses the conceptual arguments for the distinction, and examines the empirical distinction by testing a recently proposed model of service quality and satisfaction. Results indicate that the two constructs are, in the present case, distinct, and there is some support for the model, with several modifications. © 1996 New York University. All rights of reproduction in any form reserved.","author":[{"dropping-particle":"","family":"Spreng","given":"Richard A.","non-dropping-particle":"","parse-names":false,"suffix":""},{"dropping-particle":"","family":"Mackoy","given":"Robert D.","non-dropping-particle":"","parse-names":false,"suffix":""}],"container-title":"Journal of Retailing","id":"ITEM-1","issue":"2","issued":{"date-parts":[["1996"]]},"page":"201-214","title":"An empirical examination of a model of perceived service quality and satisfaction","type":"article-journal","volume":"72"},"suppress-author":1,"uris":["http://www.mendeley.com/documents/?uuid=34f0fa0a-57c4-4328-be2e-c34043ca4343"]}],"mendeley":{"formattedCitation":"(1996)","plainTextFormattedCitation":"(1996)"},"properties":{"noteIndex":0},"schema":"https://github.com/citation-style-language/schema/raw/master/csl-citation.json"}</w:instrText>
+      </w:r>
+      <w:r>
+        <w:rPr>
+          <w:lang w:val="en-GB"/>
+        </w:rPr>
+        <w:fldChar w:fldCharType="separate"/>
+      </w:r>
+      <w:r>
+        <w:rPr>
+          <w:noProof/>
+          <w:lang w:val="en-GB"/>
+        </w:rPr>
+        <w:t>(1996)</w:t>
+      </w:r>
+      <w:r>
+        <w:rPr>
+          <w:lang w:val="en-GB"/>
+        </w:rPr>
+        <w:fldChar w:fldCharType="end"/>
+      </w:r>
+      <w:r>
+        <w:rPr>
+          <w:lang w:val="en-GB"/>
+        </w:rPr>
+        <w:t xml:space="preserve">, presented on the </w:t>
+      </w:r>
+      <w:r>
+        <w:rPr>
+          <w:lang w:val="en-GB"/>
+        </w:rPr>
+        <w:fldChar w:fldCharType="begin"/>
+      </w:r>
+      <w:r>
+        <w:rPr>
+          <w:lang w:val="en-GB"/>
+        </w:rPr>
+        <w:instrText xml:space="preserve"> REF  _Ref202270217 \h  \* MERGEFORMAT </w:instrText>
+      </w:r>
+      <w:r>
+        <w:rPr>
+          <w:lang w:val="en-GB"/>
+        </w:rPr>
+      </w:r>
+      <w:r>
+        <w:rPr>
+          <w:lang w:val="en-GB"/>
+        </w:rPr>
+        <w:fldChar w:fldCharType="separate"/>
+      </w:r>
+      <w:r>
+        <w:rPr>
+          <w:lang w:val="en-GB"/>
+        </w:rPr>
+        <w:t xml:space="preserve">Figure </w:t>
+      </w:r>
+      <w:r>
+        <w:rPr>
+          <w:noProof/>
+          <w:lang w:val="en-GB"/>
+        </w:rPr>
+        <w:t>3</w:t>
+      </w:r>
+      <w:r>
+        <w:rPr>
+          <w:lang w:val="en-GB"/>
+        </w:rPr>
+        <w:fldChar w:fldCharType="end"/>
+      </w:r>
+      <w:r>
+        <w:rPr>
+          <w:lang w:val="en-GB"/>
+        </w:rPr>
+        <w:t>, adds important factors of desires and expectations that appear to be really important to consider complexities related to HEIs’ stakeholder satisfaction measurements and attempts to understand factors shaping it’s levels.</w:t>
       </w:r>
     </w:p>
     <w:p>
       <w:pPr>
-        <w:rPr>
-          <w:lang w:val="en-GB"/>
-        </w:rPr>
-      </w:pPr>
-      <w:r>
-        <w:rPr>
-          <w:lang w:val="en-GB"/>
-        </w:rPr>
-        <w:t xml:space="preserve">Similar concepts stands for stakeholders satisfaction measures which allows to consider a voice from much more interested parties groups than clients (users / consumers) of the organisation’s products. While this type of research might be more complex and challenging the idea is analogical. To have and index which could include overall impact of various factors impacting the organisation’s performance. </w:t>
+        <w:keepNext/>
+      </w:pPr>
+      <w:r>
+        <w:rPr>
+          <w:noProof/>
+        </w:rPr>
+        <w:drawing>
+          <wp:inline distT="0" distB="0" distL="0" distR="0" wp14:anchorId="5FE0FC3B" wp14:editId="55394DE8">
+            <wp:extent cx="4320000" cy="2448859"/>
+            <wp:effectExtent l="0" t="0" r="0" b="0"/>
+            <wp:docPr id="917518123" name="Picture 3"/>
+            <wp:cNvGraphicFramePr>
+              <a:graphicFrameLocks xmlns:a="http://schemas.openxmlformats.org/drawingml/2006/main" noChangeAspect="1"/>
+            </wp:cNvGraphicFramePr>
+            <a:graphic xmlns:a="http://schemas.openxmlformats.org/drawingml/2006/main">
+              <a:graphicData uri="http://schemas.openxmlformats.org/drawingml/2006/picture">
+                <pic:pic xmlns:pic="http://schemas.openxmlformats.org/drawingml/2006/picture">
+                  <pic:nvPicPr>
+                    <pic:cNvPr id="0" name="Picture 3"/>
+                    <pic:cNvPicPr>
+                      <a:picLocks noChangeAspect="1" noChangeArrowheads="1"/>
+                    </pic:cNvPicPr>
+                  </pic:nvPicPr>
+                  <pic:blipFill>
+                    <a:blip r:embed="rId13">
+                      <a:extLst>
+                        <a:ext uri="{28A0092B-C50C-407E-A947-70E740481C1C}">
+                          <a14:useLocalDpi xmlns:a14="http://schemas.microsoft.com/office/drawing/2010/main" val="0"/>
+                        </a:ext>
+                      </a:extLst>
+                    </a:blip>
+                    <a:srcRect/>
+                    <a:stretch>
+                      <a:fillRect/>
+                    </a:stretch>
+                  </pic:blipFill>
+                  <pic:spPr bwMode="auto">
+                    <a:xfrm>
+                      <a:off x="0" y="0"/>
+                      <a:ext cx="4320000" cy="2448859"/>
+                    </a:xfrm>
+                    <a:prstGeom prst="rect">
+                      <a:avLst/>
+                    </a:prstGeom>
+                    <a:noFill/>
+                    <a:ln>
+                      <a:noFill/>
+                    </a:ln>
+                  </pic:spPr>
+                </pic:pic>
+              </a:graphicData>
+            </a:graphic>
+          </wp:inline>
+        </w:drawing>
       </w:r>
     </w:p>
     <w:p>
       <w:pPr>
-        <w:pStyle w:val="Heading2"/>
-        <w:rPr>
-          <w:lang w:val="en-GB"/>
-        </w:rPr>
-      </w:pPr>
-      <w:r>
-        <w:rPr>
-          <w:color w:val="C00000"/>
-          <w:lang w:val="en-GB"/>
-        </w:rPr>
-        <w:t>Overview of Quality Management in Higher Education</w:t>
-      </w:r>
-      <w:r>
-        <w:rPr>
-          <w:lang w:val="en-GB"/>
-        </w:rPr>
-        <w:t xml:space="preserve"> (PGR)</w:t>
+        <w:pStyle w:val="Tytutabeli"/>
+        <w:rPr>
+          <w:lang w:val="en-GB"/>
+        </w:rPr>
+      </w:pPr>
+      <w:bookmarkStart w:id="10" w:name="_Ref202270217"/>
+      <w:r>
+        <w:rPr>
+          <w:lang w:val="en-GB"/>
+        </w:rPr>
+        <w:t xml:space="preserve">Figure </w:t>
+      </w:r>
+      <w:r>
+        <w:fldChar w:fldCharType="begin"/>
+      </w:r>
+      <w:r>
+        <w:rPr>
+          <w:lang w:val="en-GB"/>
+        </w:rPr>
+        <w:instrText xml:space="preserve"> SEQ Figure \* ARABIC </w:instrText>
+      </w:r>
+      <w:r>
+        <w:fldChar w:fldCharType="separate"/>
+      </w:r>
+      <w:r>
+        <w:rPr>
+          <w:noProof/>
+          <w:lang w:val="en-GB"/>
+        </w:rPr>
+        <w:t>3</w:t>
+      </w:r>
+      <w:r>
+        <w:fldChar w:fldCharType="end"/>
+      </w:r>
+      <w:bookmarkEnd w:id="10"/>
+      <w:r>
+        <w:rPr>
+          <w:lang w:val="en-GB"/>
+        </w:rPr>
+        <w:t xml:space="preserve"> S</w:t>
+      </w:r>
+      <w:r>
+        <w:rPr>
+          <w:lang w:val="en-GB"/>
+        </w:rPr>
+        <w:t>atisfaction-Service Quality Model</w:t>
       </w:r>
     </w:p>
     <w:p>
       <w:pPr>
-        <w:pStyle w:val="Heading2"/>
-        <w:rPr>
-          <w:lang w:val="en-GB"/>
-        </w:rPr>
-      </w:pPr>
-      <w:r>
-        <w:rPr>
-          <w:color w:val="C00000"/>
-          <w:lang w:val="en-GB"/>
-        </w:rPr>
-        <w:t>Objectives and Structure of the Monograph</w:t>
-      </w:r>
-      <w:r>
-        <w:rPr>
-          <w:lang w:val="en-GB"/>
-        </w:rPr>
-        <w:t xml:space="preserve"> (PGR)</w:t>
+        <w:pStyle w:val="rdo"/>
+      </w:pPr>
+      <w:r>
+        <w:t xml:space="preserve">Source: </w:t>
+      </w:r>
+      <w:r>
+        <w:fldChar w:fldCharType="begin" w:fldLock="1"/>
+      </w:r>
+      <w:r>
+        <w:instrText>ADDIN CSL_CITATION {"citationItems":[{"id":"ITEM-1","itemData":{"DOI":"10.1016/S0022-4359(96)90014-7","ISSN":"00224359","abstract":"Perceived service quality and satisfaction have generally been conceptualized to be distinct constructs, but there isn't a good understanding of their relationship. While the two constructs are very similar, little research has empirically examined the distinction. This study discusses the conceptual arguments for the distinction, and examines the empirical distinction by testing a recently proposed model of service quality and satisfaction. Results indicate that the two constructs are, in the present case, distinct, and there is some support for the model, with several modifications. © 1996 New York University. All rights of reproduction in any form reserved.","author":[{"dropping-particle":"","family":"Spreng","given":"Richard A.","non-dropping-particle":"","parse-names":false,"suffix":""},{"dropping-particle":"","family":"Mackoy","given":"Robert D.","non-dropping-particle":"","parse-names":false,"suffix":""}],"container-title":"Journal of Retailing","id":"ITEM-1","issue":"2","issued":{"date-parts":[["1996"]]},"page":"201-214","title":"An empirical examination of a model of perceived service quality and satisfaction","type":"article-journal","volume":"72"},"locator":"203","uris":["http://www.mendeley.com/documents/?uuid=34f0fa0a-57c4-4328-be2e-c34043ca4343"]}],"mendeley":{"formattedCitation":"(Spreng &amp; Mackoy, 1996, p. 203)","plainTextFormattedCitation":"(Spreng &amp; Mackoy, 1996, p. 203)","previouslyFormattedCitation":"(Spreng &amp; Mackoy, 1996, p. 203)"},"properties":{"noteIndex":0},"schema":"https://github.com/citation-style-language/schema/raw/master/csl-citation.json"}</w:instrText>
+      </w:r>
+      <w:r>
+        <w:fldChar w:fldCharType="separate"/>
+      </w:r>
+      <w:r>
+        <w:rPr>
+          <w:noProof/>
+        </w:rPr>
+        <w:t>(Spreng &amp; Mackoy, 1996, p. 203)</w:t>
+      </w:r>
+      <w:r>
+        <w:fldChar w:fldCharType="end"/>
       </w:r>
     </w:p>
     <w:p>
       <w:pPr>
+        <w:rPr>
+          <w:highlight w:val="yellow"/>
+          <w:lang w:val="en-US"/>
+        </w:rPr>
+      </w:pPr>
+      <w:r>
+        <w:rPr>
+          <w:lang w:val="en-GB"/>
+        </w:rPr>
+        <w:t>Analogically to customer satisfaction similar</w:t>
+      </w:r>
+      <w:r>
+        <w:rPr>
+          <w:lang w:val="en-GB"/>
+        </w:rPr>
+        <w:t xml:space="preserve"> concepts </w:t>
+      </w:r>
+      <w:r>
+        <w:rPr>
+          <w:lang w:val="en-GB"/>
+        </w:rPr>
+        <w:t>can be applied</w:t>
+      </w:r>
+      <w:r>
+        <w:rPr>
+          <w:lang w:val="en-GB"/>
+        </w:rPr>
+        <w:t xml:space="preserve"> for stakeholders satisfaction measures which allows to consider a voice from much more interested groups than clients (users / consumers) of the organisation’s products. While this type of research might be more complex and challenging the idea </w:t>
+      </w:r>
+      <w:r>
+        <w:rPr>
+          <w:lang w:val="en-GB"/>
+        </w:rPr>
+        <w:t>stems from the same roots and aims</w:t>
+      </w:r>
+      <w:r>
+        <w:rPr>
+          <w:lang w:val="en-GB"/>
+        </w:rPr>
+        <w:t xml:space="preserve"> </w:t>
+      </w:r>
+      <w:r>
+        <w:rPr>
+          <w:lang w:val="en-GB"/>
+        </w:rPr>
+        <w:t>t</w:t>
+      </w:r>
+      <w:r>
+        <w:rPr>
+          <w:lang w:val="en-GB"/>
+        </w:rPr>
+        <w:t xml:space="preserve">o </w:t>
+      </w:r>
+      <w:r>
+        <w:rPr>
+          <w:lang w:val="en-GB"/>
+        </w:rPr>
+        <w:t>obtain</w:t>
+      </w:r>
+      <w:r>
+        <w:rPr>
+          <w:lang w:val="en-GB"/>
+        </w:rPr>
+        <w:t xml:space="preserve"> an index which could include overall impact of various factors </w:t>
+      </w:r>
+      <w:r>
+        <w:rPr>
+          <w:lang w:val="en-GB"/>
+        </w:rPr>
+        <w:t>shaping</w:t>
+      </w:r>
+      <w:r>
+        <w:rPr>
+          <w:lang w:val="en-GB"/>
+        </w:rPr>
+        <w:t xml:space="preserve"> the organisation’s </w:t>
+      </w:r>
+      <w:r>
+        <w:rPr>
+          <w:lang w:val="en-GB"/>
+        </w:rPr>
+        <w:t xml:space="preserve">stakeholders satisfaction as the key aggregated indicator or organisations’ </w:t>
+      </w:r>
+      <w:r>
+        <w:rPr>
+          <w:lang w:val="en-GB"/>
+        </w:rPr>
+        <w:t>performance.</w:t>
+      </w:r>
+    </w:p>
+    <w:p>
+      <w:pPr>
+        <w:rPr>
+          <w:lang w:val="en-GB"/>
+        </w:rPr>
+      </w:pPr>
+    </w:p>
+    <w:p>
+      <w:pPr>
+        <w:rPr>
+          <w:lang w:val="en-GB"/>
+        </w:rPr>
+      </w:pPr>
+    </w:p>
+    <w:p>
+      <w:pPr>
+        <w:pStyle w:val="Heading2"/>
+        <w:rPr>
+          <w:lang w:val="en-GB"/>
+        </w:rPr>
+      </w:pPr>
+      <w:r>
+        <w:rPr>
+          <w:color w:val="C00000"/>
+          <w:lang w:val="en-GB"/>
+        </w:rPr>
+        <w:t>Overview of Quality Management in Higher Education</w:t>
+      </w:r>
+      <w:r>
+        <w:rPr>
+          <w:lang w:val="en-GB"/>
+        </w:rPr>
+        <w:t xml:space="preserve"> (PGR)</w:t>
+      </w:r>
+    </w:p>
+    <w:p>
+      <w:pPr>
+        <w:pStyle w:val="Heading2"/>
+        <w:rPr>
+          <w:lang w:val="en-GB"/>
+        </w:rPr>
+      </w:pPr>
+      <w:r>
+        <w:rPr>
+          <w:color w:val="C00000"/>
+          <w:lang w:val="en-GB"/>
+        </w:rPr>
+        <w:t>Objectives and Structure of the Monograph</w:t>
+      </w:r>
+      <w:r>
+        <w:rPr>
+          <w:lang w:val="en-GB"/>
+        </w:rPr>
+        <w:t xml:space="preserve"> (PGR)</w:t>
+      </w:r>
+    </w:p>
+    <w:p>
+      <w:pPr>
         <w:pStyle w:val="Heading1"/>
         <w:rPr>
           <w:lang w:val="en-GB"/>
@@ -5523,7 +6136,7 @@
           <w:lang w:val="en-GB"/>
         </w:rPr>
       </w:pPr>
-      <w:bookmarkStart w:id="9" w:name="_Ref201845693"/>
+      <w:bookmarkStart w:id="11" w:name="_Ref201845693"/>
       <w:r>
         <w:rPr>
           <w:color w:val="C00000"/>
@@ -5537,7 +6150,7 @@
         </w:rPr>
         <w:t xml:space="preserve"> (PGR)</w:t>
       </w:r>
-      <w:bookmarkEnd w:id="9"/>
+      <w:bookmarkEnd w:id="11"/>
     </w:p>
     <w:p>
       <w:pPr>
@@ -5567,7 +6180,7 @@
           <w:lang w:val="en-GB"/>
         </w:rPr>
       </w:pPr>
-      <w:bookmarkStart w:id="10" w:name="_Ref202177278"/>
+      <w:bookmarkStart w:id="12" w:name="_Ref202177278"/>
       <w:r>
         <w:rPr>
           <w:color w:val="C00000"/>
@@ -5581,7 +6194,7 @@
         </w:rPr>
         <w:t xml:space="preserve"> (PGR)</w:t>
       </w:r>
-      <w:bookmarkEnd w:id="10"/>
+      <w:bookmarkEnd w:id="12"/>
     </w:p>
     <w:p>
       <w:pPr>
@@ -5948,8 +6561,8 @@
           <w:lang w:val="en-GB"/>
         </w:rPr>
       </w:pPr>
-      <w:bookmarkStart w:id="11" w:name="_Toc164801037"/>
-      <w:bookmarkStart w:id="12" w:name="_Toc164801276"/>
+      <w:bookmarkStart w:id="13" w:name="_Toc164801037"/>
+      <w:bookmarkStart w:id="14" w:name="_Toc164801276"/>
       <w:r>
         <w:rPr>
           <w:lang w:val="en-GB"/>
@@ -5957,8 +6570,8 @@
         <w:lastRenderedPageBreak/>
         <w:t>Spis literatury</w:t>
       </w:r>
-      <w:bookmarkEnd w:id="11"/>
-      <w:bookmarkEnd w:id="12"/>
+      <w:bookmarkEnd w:id="13"/>
+      <w:bookmarkEnd w:id="14"/>
     </w:p>
     <w:p>
       <w:pPr>
@@ -6383,7 +6996,7 @@
           <w:rFonts w:cs="Arial"/>
           <w:noProof/>
         </w:rPr>
-        <w:t xml:space="preserve">ISO 21001. (2018). </w:t>
+        <w:t xml:space="preserve">Gummesson, E. (2008). </w:t>
       </w:r>
       <w:r>
         <w:rPr>
@@ -6392,14 +7005,14 @@
           <w:iCs/>
           <w:noProof/>
         </w:rPr>
-        <w:t>Educational organizations - Management systems for educational organizations - Requirements with guidance for use</w:t>
+        <w:t>Total Relationship Marketing</w:t>
       </w:r>
       <w:r>
         <w:rPr>
           <w:rFonts w:cs="Arial"/>
           <w:noProof/>
         </w:rPr>
-        <w:t>.</w:t>
+        <w:t xml:space="preserve"> (3rd ed.). Routledge. https://doi.org/10.4324/9780080880112</w:t>
       </w:r>
     </w:p>
     <w:p>
@@ -6419,7 +7032,7 @@
           <w:rFonts w:cs="Arial"/>
           <w:noProof/>
         </w:rPr>
-        <w:t xml:space="preserve">Kennon, N., Howden, P., &amp; Hartley, M. (2009). Who really matters? A stakeholder analysis tool. </w:t>
+        <w:t xml:space="preserve">Iacobucci, D., Ostrom, A., &amp; Grayson, K. (1995). Distinguishing Service Quality and Customer Satisfaction: The Voice of the Consumer. </w:t>
       </w:r>
       <w:r>
         <w:rPr>
@@ -6428,7 +7041,7 @@
           <w:iCs/>
           <w:noProof/>
         </w:rPr>
-        <w:t>Extension Farming Systems Journal</w:t>
+        <w:t>Journal of Consumer Psychology</w:t>
       </w:r>
       <w:r>
         <w:rPr>
@@ -6444,14 +7057,14 @@
           <w:iCs/>
           <w:noProof/>
         </w:rPr>
-        <w:t>5</w:t>
+        <w:t>4</w:t>
       </w:r>
       <w:r>
         <w:rPr>
           <w:rFonts w:cs="Arial"/>
           <w:noProof/>
         </w:rPr>
-        <w:t>(2), 9–17. http://www.csu.edu.au/__data/assets/pdf_file/0018/109602/EFS_Journal_vol_5_no_2_02_Kennon_et_al.pdf</w:t>
+        <w:t>(3), 277–303. https://doi.org/10.1207/s15327663jcp0403_04</w:t>
       </w:r>
     </w:p>
     <w:p>
@@ -6471,7 +7084,7 @@
           <w:rFonts w:cs="Arial"/>
           <w:noProof/>
         </w:rPr>
-        <w:t xml:space="preserve">Kim, T. (2009). Shifting patterns of transnational academic mobility: A comparative and historical approach. </w:t>
+        <w:t xml:space="preserve">ISO 21001. (2018). </w:t>
       </w:r>
       <w:r>
         <w:rPr>
@@ -6480,30 +7093,14 @@
           <w:iCs/>
           <w:noProof/>
         </w:rPr>
-        <w:t>Comparative Education</w:t>
+        <w:t>Educational organizations - Management systems for educational organizations - Requirements with guidance for use</w:t>
       </w:r>
       <w:r>
         <w:rPr>
           <w:rFonts w:cs="Arial"/>
           <w:noProof/>
         </w:rPr>
-        <w:t xml:space="preserve">, </w:t>
-      </w:r>
-      <w:r>
-        <w:rPr>
-          <w:rFonts w:cs="Arial"/>
-          <w:i/>
-          <w:iCs/>
-          <w:noProof/>
-        </w:rPr>
-        <w:t>45</w:t>
-      </w:r>
-      <w:r>
-        <w:rPr>
-          <w:rFonts w:cs="Arial"/>
-          <w:noProof/>
-        </w:rPr>
-        <w:t>(3), 387–403. https://doi.org/10.1080/03050060903184957</w:t>
+        <w:t>.</w:t>
       </w:r>
     </w:p>
     <w:p>
@@ -6523,7 +7120,7 @@
           <w:rFonts w:cs="Arial"/>
           <w:noProof/>
         </w:rPr>
-        <w:t xml:space="preserve">Leja, K. (2011). </w:t>
+        <w:t xml:space="preserve">Kennon, N., Howden, P., &amp; Hartley, M. (2009). Who really matters? A stakeholder analysis tool. </w:t>
       </w:r>
       <w:r>
         <w:rPr>
@@ -6532,14 +7129,30 @@
           <w:iCs/>
           <w:noProof/>
         </w:rPr>
-        <w:t>Koncepcje zarządzania współczesnym uniwersytetem</w:t>
+        <w:t>Extension Farming Systems Journal</w:t>
       </w:r>
       <w:r>
         <w:rPr>
           <w:rFonts w:cs="Arial"/>
           <w:noProof/>
         </w:rPr>
-        <w:t>. https://doi.org/10.13140/RG.2.1.3539.1529</w:t>
+        <w:t xml:space="preserve">, </w:t>
+      </w:r>
+      <w:r>
+        <w:rPr>
+          <w:rFonts w:cs="Arial"/>
+          <w:i/>
+          <w:iCs/>
+          <w:noProof/>
+        </w:rPr>
+        <w:t>5</w:t>
+      </w:r>
+      <w:r>
+        <w:rPr>
+          <w:rFonts w:cs="Arial"/>
+          <w:noProof/>
+        </w:rPr>
+        <w:t>(2), 9–17. http://www.csu.edu.au/__data/assets/pdf_file/0018/109602/EFS_Journal_vol_5_no_2_02_Kennon_et_al.pdf</w:t>
       </w:r>
     </w:p>
     <w:p>
@@ -6559,7 +7172,7 @@
           <w:rFonts w:cs="Arial"/>
           <w:noProof/>
         </w:rPr>
-        <w:t xml:space="preserve">Leja, K. (2019). </w:t>
+        <w:t xml:space="preserve">Kim, T. (2009). Shifting patterns of transnational academic mobility: A comparative and historical approach. </w:t>
       </w:r>
       <w:r>
         <w:rPr>
@@ -6568,14 +7181,30 @@
           <w:iCs/>
           <w:noProof/>
         </w:rPr>
-        <w:t>Misja społecznie odpowiedzialnego uniwersytetu</w:t>
+        <w:t>Comparative Education</w:t>
       </w:r>
       <w:r>
         <w:rPr>
           <w:rFonts w:cs="Arial"/>
           <w:noProof/>
         </w:rPr>
-        <w:t xml:space="preserve"> (pp. 11–13). w: Jastrzębska E., Przybysz M., Społeczna odpowiedzialność. Znaczenie dla uczelni i sposoby wdrażania, Ministerstwo Nauki i Szkolnictwa Wyższego, Ministerstwo Inwestycji i Rozwoju, 2019.</w:t>
+        <w:t xml:space="preserve">, </w:t>
+      </w:r>
+      <w:r>
+        <w:rPr>
+          <w:rFonts w:cs="Arial"/>
+          <w:i/>
+          <w:iCs/>
+          <w:noProof/>
+        </w:rPr>
+        <w:t>45</w:t>
+      </w:r>
+      <w:r>
+        <w:rPr>
+          <w:rFonts w:cs="Arial"/>
+          <w:noProof/>
+        </w:rPr>
+        <w:t>(3), 387–403. https://doi.org/10.1080/03050060903184957</w:t>
       </w:r>
     </w:p>
     <w:p>
@@ -6595,7 +7224,7 @@
           <w:rFonts w:cs="Arial"/>
           <w:noProof/>
         </w:rPr>
-        <w:t xml:space="preserve">Leja, K., &amp; Pawlak, A. (2021). Uczelnia organizacją w odcieniu turkusu - szansa czy iluzja? </w:t>
+        <w:t xml:space="preserve">Leja, K. (2011). </w:t>
       </w:r>
       <w:r>
         <w:rPr>
@@ -6604,31 +7233,22 @@
           <w:iCs/>
           <w:noProof/>
         </w:rPr>
-        <w:t>E-Mentor</w:t>
+        <w:t>Koncepcje zarządzania współczesnym uniwersytetem</w:t>
       </w:r>
       <w:r>
         <w:rPr>
           <w:rFonts w:cs="Arial"/>
           <w:noProof/>
         </w:rPr>
-        <w:t xml:space="preserve">, </w:t>
+        <w:t xml:space="preserve">. </w:t>
       </w:r>
       <w:r>
         <w:rPr>
           <w:rFonts w:cs="Arial"/>
-          <w:i/>
-          <w:iCs/>
           <w:noProof/>
         </w:rPr>
         <w:lastRenderedPageBreak/>
-        <w:t>2 (89)</w:t>
-      </w:r>
-      <w:r>
-        <w:rPr>
-          <w:rFonts w:cs="Arial"/>
-          <w:noProof/>
-        </w:rPr>
-        <w:t>, 15–24.</w:t>
+        <w:t>https://doi.org/10.13140/RG.2.1.3539.1529</w:t>
       </w:r>
     </w:p>
     <w:p>
@@ -6648,7 +7268,7 @@
           <w:rFonts w:cs="Arial"/>
           <w:noProof/>
         </w:rPr>
-        <w:t xml:space="preserve">Newby, P. (1999). Culture and quality in higher education. </w:t>
+        <w:t xml:space="preserve">Leja, K. (2019). </w:t>
       </w:r>
       <w:r>
         <w:rPr>
@@ -6657,30 +7277,14 @@
           <w:iCs/>
           <w:noProof/>
         </w:rPr>
-        <w:t>Higher Education Policy</w:t>
+        <w:t>Misja społecznie odpowiedzialnego uniwersytetu</w:t>
       </w:r>
       <w:r>
         <w:rPr>
           <w:rFonts w:cs="Arial"/>
           <w:noProof/>
         </w:rPr>
-        <w:t xml:space="preserve">, </w:t>
-      </w:r>
-      <w:r>
-        <w:rPr>
-          <w:rFonts w:cs="Arial"/>
-          <w:i/>
-          <w:iCs/>
-          <w:noProof/>
-        </w:rPr>
-        <w:t>12</w:t>
-      </w:r>
-      <w:r>
-        <w:rPr>
-          <w:rFonts w:cs="Arial"/>
-          <w:noProof/>
-        </w:rPr>
-        <w:t>(3), 261–275. https://doi.org/10.1016/S0952-8733(99)00014-8</w:t>
+        <w:t xml:space="preserve"> (pp. 11–13). w: Jastrzębska E., Przybysz M., Społeczna odpowiedzialność. Znaczenie dla uczelni i sposoby wdrażania, Ministerstwo Nauki i Szkolnictwa Wyższego, Ministerstwo Inwestycji i Rozwoju, 2019.</w:t>
       </w:r>
     </w:p>
     <w:p>
@@ -6700,21 +7304,7 @@
           <w:rFonts w:cs="Arial"/>
           <w:noProof/>
         </w:rPr>
-        <w:t xml:space="preserve">Owlia, M. S., &amp; Aspinwall, E. M. (1997). TQM in higher education </w:t>
-      </w:r>
-      <w:r>
-        <w:rPr>
-          <w:rFonts w:ascii="Cambria Math" w:hAnsi="Cambria Math" w:cs="Cambria Math"/>
-          <w:noProof/>
-        </w:rPr>
-        <w:t>‐</w:t>
-      </w:r>
-      <w:r>
-        <w:rPr>
-          <w:rFonts w:cs="Arial"/>
-          <w:noProof/>
-        </w:rPr>
-        <w:t xml:space="preserve"> a review. </w:t>
+        <w:t xml:space="preserve">Leja, K., &amp; Pawlak, A. (2021). Uczelnia organizacją w odcieniu turkusu - szansa czy iluzja? </w:t>
       </w:r>
       <w:r>
         <w:rPr>
@@ -6723,7 +7313,7 @@
           <w:iCs/>
           <w:noProof/>
         </w:rPr>
-        <w:t>International Journal of Quality &amp; Reliability Management</w:t>
+        <w:t>E-Mentor</w:t>
       </w:r>
       <w:r>
         <w:rPr>
@@ -6739,14 +7329,14 @@
           <w:iCs/>
           <w:noProof/>
         </w:rPr>
-        <w:t>14</w:t>
+        <w:t>2 (89)</w:t>
       </w:r>
       <w:r>
         <w:rPr>
           <w:rFonts w:cs="Arial"/>
           <w:noProof/>
         </w:rPr>
-        <w:t>(5), 527–543. https://doi.org/10.1108/02656719710170747</w:t>
+        <w:t>, 15–24.</w:t>
       </w:r>
     </w:p>
     <w:p>
@@ -6766,7 +7356,7 @@
           <w:rFonts w:cs="Arial"/>
           <w:noProof/>
         </w:rPr>
-        <w:t xml:space="preserve">Puente, C., Fabra, M. E., Mason, C., Puente-Rueda, C., Sáenz-Nuño, M. A., &amp; Viñuales, R. (2021). Role of the Universities as Drivers of Social Innovation. </w:t>
+        <w:t xml:space="preserve">Newby, P. (1999). Culture and quality in higher education. </w:t>
       </w:r>
       <w:r>
         <w:rPr>
@@ -6775,7 +7365,7 @@
           <w:iCs/>
           <w:noProof/>
         </w:rPr>
-        <w:t>Sustainability</w:t>
+        <w:t>Higher Education Policy</w:t>
       </w:r>
       <w:r>
         <w:rPr>
@@ -6791,6 +7381,176 @@
           <w:iCs/>
           <w:noProof/>
         </w:rPr>
+        <w:t>12</w:t>
+      </w:r>
+      <w:r>
+        <w:rPr>
+          <w:rFonts w:cs="Arial"/>
+          <w:noProof/>
+        </w:rPr>
+        <w:t>(3), 261–275. https://doi.org/10.1016/S0952-8733(99)00014-8</w:t>
+      </w:r>
+    </w:p>
+    <w:p>
+      <w:pPr>
+        <w:widowControl w:val="0"/>
+        <w:autoSpaceDE w:val="0"/>
+        <w:autoSpaceDN w:val="0"/>
+        <w:adjustRightInd w:val="0"/>
+        <w:ind w:left="480" w:hanging="480"/>
+        <w:rPr>
+          <w:rFonts w:cs="Arial"/>
+          <w:noProof/>
+        </w:rPr>
+      </w:pPr>
+      <w:r>
+        <w:rPr>
+          <w:rFonts w:cs="Arial"/>
+          <w:noProof/>
+        </w:rPr>
+        <w:t xml:space="preserve">Owlia, M. S., &amp; Aspinwall, E. M. (1997). TQM in higher education </w:t>
+      </w:r>
+      <w:r>
+        <w:rPr>
+          <w:rFonts w:ascii="Cambria Math" w:hAnsi="Cambria Math" w:cs="Cambria Math"/>
+          <w:noProof/>
+        </w:rPr>
+        <w:t>‐</w:t>
+      </w:r>
+      <w:r>
+        <w:rPr>
+          <w:rFonts w:cs="Arial"/>
+          <w:noProof/>
+        </w:rPr>
+        <w:t xml:space="preserve"> a review. </w:t>
+      </w:r>
+      <w:r>
+        <w:rPr>
+          <w:rFonts w:cs="Arial"/>
+          <w:i/>
+          <w:iCs/>
+          <w:noProof/>
+        </w:rPr>
+        <w:t>International Journal of Quality &amp; Reliability Management</w:t>
+      </w:r>
+      <w:r>
+        <w:rPr>
+          <w:rFonts w:cs="Arial"/>
+          <w:noProof/>
+        </w:rPr>
+        <w:t xml:space="preserve">, </w:t>
+      </w:r>
+      <w:r>
+        <w:rPr>
+          <w:rFonts w:cs="Arial"/>
+          <w:i/>
+          <w:iCs/>
+          <w:noProof/>
+        </w:rPr>
+        <w:t>14</w:t>
+      </w:r>
+      <w:r>
+        <w:rPr>
+          <w:rFonts w:cs="Arial"/>
+          <w:noProof/>
+        </w:rPr>
+        <w:t>(5), 527–543. https://doi.org/10.1108/02656719710170747</w:t>
+      </w:r>
+    </w:p>
+    <w:p>
+      <w:pPr>
+        <w:widowControl w:val="0"/>
+        <w:autoSpaceDE w:val="0"/>
+        <w:autoSpaceDN w:val="0"/>
+        <w:adjustRightInd w:val="0"/>
+        <w:ind w:left="480" w:hanging="480"/>
+        <w:rPr>
+          <w:rFonts w:cs="Arial"/>
+          <w:noProof/>
+        </w:rPr>
+      </w:pPr>
+      <w:r>
+        <w:rPr>
+          <w:rFonts w:cs="Arial"/>
+          <w:noProof/>
+        </w:rPr>
+        <w:t xml:space="preserve">Parasuraman, A., Zeithaml, V. A., &amp; Berry, L. L. (1985). A Conceptual Model of Service Quality and Its Implications for Future Research. </w:t>
+      </w:r>
+      <w:r>
+        <w:rPr>
+          <w:rFonts w:cs="Arial"/>
+          <w:i/>
+          <w:iCs/>
+          <w:noProof/>
+        </w:rPr>
+        <w:t>Journal of Marketing</w:t>
+      </w:r>
+      <w:r>
+        <w:rPr>
+          <w:rFonts w:cs="Arial"/>
+          <w:noProof/>
+        </w:rPr>
+        <w:t xml:space="preserve">, </w:t>
+      </w:r>
+      <w:r>
+        <w:rPr>
+          <w:rFonts w:cs="Arial"/>
+          <w:i/>
+          <w:iCs/>
+          <w:noProof/>
+        </w:rPr>
+        <w:t>49</w:t>
+      </w:r>
+      <w:r>
+        <w:rPr>
+          <w:rFonts w:cs="Arial"/>
+          <w:noProof/>
+        </w:rPr>
+        <w:t>(4), 41–50. https://doi.org/10.1177/002224298504900403</w:t>
+      </w:r>
+    </w:p>
+    <w:p>
+      <w:pPr>
+        <w:widowControl w:val="0"/>
+        <w:autoSpaceDE w:val="0"/>
+        <w:autoSpaceDN w:val="0"/>
+        <w:adjustRightInd w:val="0"/>
+        <w:ind w:left="480" w:hanging="480"/>
+        <w:rPr>
+          <w:rFonts w:cs="Arial"/>
+          <w:noProof/>
+        </w:rPr>
+      </w:pPr>
+      <w:r>
+        <w:rPr>
+          <w:rFonts w:cs="Arial"/>
+          <w:noProof/>
+        </w:rPr>
+        <w:t xml:space="preserve">Puente, C., Fabra, M. E., Mason, C., Puente-Rueda, C., Sáenz-Nuño, M. A., &amp; Viñuales, R. (2021). Role of the Universities as Drivers of Social Innovation. </w:t>
+      </w:r>
+      <w:r>
+        <w:rPr>
+          <w:rFonts w:cs="Arial"/>
+          <w:i/>
+          <w:iCs/>
+          <w:noProof/>
+        </w:rPr>
+        <w:t>Sustainability</w:t>
+      </w:r>
+      <w:r>
+        <w:rPr>
+          <w:rFonts w:cs="Arial"/>
+          <w:noProof/>
+        </w:rPr>
+        <w:t xml:space="preserve">, </w:t>
+      </w:r>
+      <w:r>
+        <w:rPr>
+          <w:rFonts w:cs="Arial"/>
+          <w:i/>
+          <w:iCs/>
+          <w:noProof/>
+        </w:rPr>
         <w:t>13</w:t>
       </w:r>
       <w:r>
@@ -6799,6 +7559,94 @@
           <w:noProof/>
         </w:rPr>
         <w:t>(24), 13727. https://doi.org/10.3390/su132413727</w:t>
+      </w:r>
+    </w:p>
+    <w:p>
+      <w:pPr>
+        <w:widowControl w:val="0"/>
+        <w:autoSpaceDE w:val="0"/>
+        <w:autoSpaceDN w:val="0"/>
+        <w:adjustRightInd w:val="0"/>
+        <w:ind w:left="480" w:hanging="480"/>
+        <w:rPr>
+          <w:rFonts w:cs="Arial"/>
+          <w:noProof/>
+        </w:rPr>
+      </w:pPr>
+      <w:r>
+        <w:rPr>
+          <w:rFonts w:cs="Arial"/>
+          <w:noProof/>
+        </w:rPr>
+        <w:t xml:space="preserve">Spreng, R. A., &amp; Mackoy, R. D. (1996). An empirical examination of a model of perceived service quality and satisfaction. </w:t>
+      </w:r>
+      <w:r>
+        <w:rPr>
+          <w:rFonts w:cs="Arial"/>
+          <w:i/>
+          <w:iCs/>
+          <w:noProof/>
+        </w:rPr>
+        <w:t>Journal of Retailing</w:t>
+      </w:r>
+      <w:r>
+        <w:rPr>
+          <w:rFonts w:cs="Arial"/>
+          <w:noProof/>
+        </w:rPr>
+        <w:t xml:space="preserve">, </w:t>
+      </w:r>
+      <w:r>
+        <w:rPr>
+          <w:rFonts w:cs="Arial"/>
+          <w:i/>
+          <w:iCs/>
+          <w:noProof/>
+        </w:rPr>
+        <w:t>72</w:t>
+      </w:r>
+      <w:r>
+        <w:rPr>
+          <w:rFonts w:cs="Arial"/>
+          <w:noProof/>
+        </w:rPr>
+        <w:t>(2), 201–214. https://doi.org/10.1016/S0022-4359(96)90014-7</w:t>
+      </w:r>
+    </w:p>
+    <w:p>
+      <w:pPr>
+        <w:widowControl w:val="0"/>
+        <w:autoSpaceDE w:val="0"/>
+        <w:autoSpaceDN w:val="0"/>
+        <w:adjustRightInd w:val="0"/>
+        <w:ind w:left="480" w:hanging="480"/>
+        <w:rPr>
+          <w:rFonts w:cs="Arial"/>
+          <w:noProof/>
+        </w:rPr>
+      </w:pPr>
+      <w:r>
+        <w:rPr>
+          <w:rFonts w:cs="Arial"/>
+          <w:noProof/>
+        </w:rPr>
+        <w:t xml:space="preserve">Stoma, M. (2012). </w:t>
+      </w:r>
+      <w:r>
+        <w:rPr>
+          <w:rFonts w:cs="Arial"/>
+          <w:i/>
+          <w:iCs/>
+          <w:noProof/>
+        </w:rPr>
+        <w:t>Modele i metody pomiaru jakości usług</w:t>
+      </w:r>
+      <w:r>
+        <w:rPr>
+          <w:rFonts w:cs="Arial"/>
+          <w:noProof/>
+        </w:rPr>
+        <w:t>. http://www.qrpolska.pl/files/file/M3.pdf</w:t>
       </w:r>
     </w:p>
     <w:p>
@@ -7025,9 +7873,9 @@
           <w:lang w:val="en-GB"/>
         </w:rPr>
       </w:pPr>
-      <w:bookmarkStart w:id="13" w:name="_Toc164801275"/>
-      <w:bookmarkStart w:id="14" w:name="_Toc164801039"/>
-      <w:bookmarkStart w:id="15" w:name="_Toc164801277"/>
+      <w:bookmarkStart w:id="15" w:name="_Toc164801275"/>
+      <w:bookmarkStart w:id="16" w:name="_Toc164801039"/>
+      <w:bookmarkStart w:id="17" w:name="_Toc164801277"/>
       <w:r>
         <w:rPr>
           <w:lang w:val="en-GB"/>
@@ -7035,7 +7883,7 @@
         <w:lastRenderedPageBreak/>
         <w:t>Spis treści</w:t>
       </w:r>
-      <w:bookmarkEnd w:id="13"/>
+      <w:bookmarkEnd w:id="15"/>
     </w:p>
     <w:p>
       <w:pPr>
@@ -11078,8 +11926,8 @@
         <w:lastRenderedPageBreak/>
         <w:t>Wykaz rysunków</w:t>
       </w:r>
-      <w:bookmarkEnd w:id="14"/>
-      <w:bookmarkEnd w:id="15"/>
+      <w:bookmarkEnd w:id="16"/>
+      <w:bookmarkEnd w:id="17"/>
     </w:p>
     <w:p>
       <w:pPr>
@@ -15148,8 +15996,8 @@
         </w:numPr>
         <w:ind w:left="432"/>
       </w:pPr>
-      <w:bookmarkStart w:id="16" w:name="_Toc164801040"/>
-      <w:bookmarkStart w:id="17" w:name="_Toc164801278"/>
+      <w:bookmarkStart w:id="18" w:name="_Toc164801040"/>
+      <w:bookmarkStart w:id="19" w:name="_Toc164801278"/>
       <w:r>
         <w:lastRenderedPageBreak/>
         <w:t xml:space="preserve">Wykaz </w:t>
@@ -15160,8 +16008,8 @@
       <w:r>
         <w:t>abel</w:t>
       </w:r>
-      <w:bookmarkEnd w:id="16"/>
-      <w:bookmarkEnd w:id="17"/>
+      <w:bookmarkEnd w:id="18"/>
+      <w:bookmarkEnd w:id="19"/>
     </w:p>
     <w:p>
       <w:pPr>
@@ -21137,14 +21985,14 @@
         </w:numPr>
         <w:ind w:left="432"/>
       </w:pPr>
-      <w:bookmarkStart w:id="18" w:name="_Toc164801041"/>
-      <w:bookmarkStart w:id="19" w:name="_Toc164801279"/>
+      <w:bookmarkStart w:id="20" w:name="_Toc164801041"/>
+      <w:bookmarkStart w:id="21" w:name="_Toc164801279"/>
       <w:r>
         <w:lastRenderedPageBreak/>
         <w:t>Wykaz załączników</w:t>
       </w:r>
-      <w:bookmarkEnd w:id="18"/>
-      <w:bookmarkEnd w:id="19"/>
+      <w:bookmarkEnd w:id="20"/>
+      <w:bookmarkEnd w:id="21"/>
     </w:p>
     <w:p>
       <w:pPr>
@@ -21197,7 +22045,15 @@
         </w:numPr>
       </w:pPr>
       <w:r>
-        <w:t>Propozycja rankingu Światowych uczelni na podstawie rezultatów globalnych THE, ARWU, QS i Webometrics – Ranking RV250</w:t>
+        <w:t xml:space="preserve">Propozycja rankingu Światowych uczelni na podstawie rezultatów globalnych THE, ARWU, QS i </w:t>
+      </w:r>
+      <w:proofErr w:type="spellStart"/>
+      <w:r>
+        <w:t>Webometrics</w:t>
+      </w:r>
+      <w:proofErr w:type="spellEnd"/>
+      <w:r>
+        <w:t xml:space="preserve"> – Ranking RV250</w:t>
       </w:r>
     </w:p>
     <w:p>
@@ -21242,8 +22098,8 @@
         <w:ind w:firstLine="0"/>
         <w:jc w:val="left"/>
         <w:sectPr>
-          <w:headerReference w:type="default" r:id="rId13"/>
-          <w:footerReference w:type="default" r:id="rId14"/>
+          <w:headerReference w:type="default" r:id="rId14"/>
+          <w:footerReference w:type="default" r:id="rId15"/>
           <w:pgSz w:w="11906" w:h="16838"/>
           <w:pgMar w:top="1417" w:right="1417" w:bottom="1417" w:left="1417" w:header="708" w:footer="708" w:gutter="0"/>
           <w:cols w:space="708"/>
@@ -27187,7 +28043,7 @@
   <w:style w:type="paragraph" w:default="1" w:styleId="Normal">
     <w:name w:val="Normal"/>
     <w:qFormat/>
-    <w:rsid w:val="001E2BB4"/>
+    <w:rsid w:val="00CD7CE8"/>
     <w:pPr>
       <w:spacing w:before="120" w:line="360" w:lineRule="auto"/>
       <w:ind w:firstLine="709"/>

</xml_diff>